<commit_message>
Adds beginning of Project2, and updates to the report of project1
</commit_message>
<xml_diff>
--- a/Project1/Project-1-Report-Template-1.docx
+++ b/Project1/Project-1-Report-Template-1.docx
@@ -549,817 +549,27 @@
       <w:pPr>
         <w:contextualSpacing w:val="0"/>
         <w:jc w:val="both"/>
-      </w:pPr>
-    </w:p>
-    <w:p>
-      <w:pPr>
-        <w:contextualSpacing w:val="0"/>
-        <w:jc w:val="both"/>
-        <w:rPr>
-          <w:lang w:val="en-US"/>
-        </w:rPr>
-      </w:pPr>
-      <w:r>
-        <w:rPr>
-          <w:b/>
-          <w:lang w:val="en-US"/>
-        </w:rPr>
-        <w:t>Indicate software versions</w:t>
-      </w:r>
-    </w:p>
-    <w:p>
-      <w:pPr>
-        <w:contextualSpacing w:val="0"/>
-        <w:jc w:val="both"/>
-        <w:rPr>
-          <w:i/>
-          <w:color w:val="B7B7B7"/>
-          <w:lang w:val="en-GB"/>
-        </w:rPr>
-      </w:pPr>
-      <w:r>
-        <w:rPr>
-          <w:lang w:val="en-GB"/>
-        </w:rPr>
-        <w:t>Unity 3D:</w:t>
-      </w:r>
-      <w:r>
-        <w:rPr>
+        <w:rPr>
+          <w:lang w:val="en-GB"/>
+        </w:rPr>
+      </w:pPr>
+      <w:r>
+        <w:rPr>
+          <w:b/>
+          <w:bCs/>
+          <w:color w:val="000000"/>
+          <w:lang w:val="en-GB"/>
+        </w:rPr>
+        <w:t>Link to project repository (private share):</w:t>
+      </w:r>
+      <w:r>
+        <w:rPr>
+          <w:b/>
+          <w:bCs/>
+          <w:color w:val="000000"/>
           <w:lang w:val="en-GB"/>
         </w:rPr>
         <w:t xml:space="preserve"> </w:t>
-      </w:r>
-      <w:r>
-        <w:rPr>
-          <w:lang w:val="en-GB"/>
-        </w:rPr>
-        <w:t>Unity 2018.</w:t>
-      </w:r>
-      <w:r>
-        <w:rPr>
-          <w:lang w:val="en-GB"/>
-        </w:rPr>
-        <w:t>2</w:t>
-      </w:r>
-      <w:r>
-        <w:rPr>
-          <w:lang w:val="en-GB"/>
-        </w:rPr>
-        <w:t>.9f1</w:t>
-      </w:r>
-      <w:r>
-        <w:rPr>
-          <w:lang w:val="en-GB"/>
-        </w:rPr>
-        <w:t xml:space="preserve"> </w:t>
-      </w:r>
-      <w:r>
-        <w:rPr>
-          <w:i/>
-          <w:color w:val="B7B7B7"/>
-          <w:lang w:val="en-GB"/>
-        </w:rPr>
-        <w:t xml:space="preserve"> </w:t>
-      </w:r>
-    </w:p>
-    <w:p>
-      <w:pPr>
-        <w:contextualSpacing w:val="0"/>
-        <w:jc w:val="both"/>
-        <w:rPr>
-          <w:lang w:val="en-GB"/>
-        </w:rPr>
-      </w:pPr>
-      <w:r>
-        <w:rPr>
-          <w:lang w:val="en-GB"/>
-        </w:rPr>
-        <w:t>GVR SDK for Unity:</w:t>
-      </w:r>
-      <w:r>
-        <w:rPr>
-          <w:lang w:val="en-GB"/>
-        </w:rPr>
-        <w:t xml:space="preserve"> GoogleVRForUnity_1.170.0.unitypackage</w:t>
-      </w:r>
-    </w:p>
-    <w:p>
-      <w:pPr>
-        <w:contextualSpacing w:val="0"/>
-        <w:jc w:val="both"/>
-        <w:rPr>
-          <w:i/>
-          <w:color w:val="B7B7B7"/>
-          <w:lang w:val="en-GB"/>
-        </w:rPr>
-      </w:pPr>
-      <w:r>
-        <w:rPr>
-          <w:lang w:val="en-GB"/>
-        </w:rPr>
-        <w:t>JDK:</w:t>
-      </w:r>
-      <w:r>
-        <w:rPr>
-          <w:lang w:val="en-GB"/>
-        </w:rPr>
-        <w:t xml:space="preserve"> </w:t>
-      </w:r>
-      <w:proofErr w:type="spellStart"/>
-      <w:r>
-        <w:rPr>
-          <w:lang w:val="en-GB"/>
-        </w:rPr>
-        <w:t>jdk</w:t>
-      </w:r>
-      <w:proofErr w:type="spellEnd"/>
-      <w:r>
-        <w:rPr>
-          <w:lang w:val="en-GB"/>
-        </w:rPr>
-        <w:t xml:space="preserve"> 1.8.0_1</w:t>
-      </w:r>
-      <w:r>
-        <w:rPr>
-          <w:lang w:val="en-GB"/>
-        </w:rPr>
-        <w:t>8</w:t>
-      </w:r>
-      <w:r>
-        <w:rPr>
-          <w:lang w:val="en-GB"/>
-        </w:rPr>
-        <w:t>1</w:t>
-      </w:r>
-      <w:r>
-        <w:rPr>
-          <w:lang w:val="en-GB"/>
-        </w:rPr>
-        <w:t xml:space="preserve"> </w:t>
-      </w:r>
-      <w:r>
-        <w:rPr>
-          <w:lang w:val="en-GB"/>
-        </w:rPr>
-        <w:t>(when we tried to use Android)</w:t>
-      </w:r>
-    </w:p>
-    <w:p>
-      <w:pPr>
-        <w:contextualSpacing w:val="0"/>
-        <w:jc w:val="both"/>
-        <w:rPr>
-          <w:i/>
-          <w:color w:val="B7B7B7"/>
-          <w:lang w:val="en-GB"/>
-        </w:rPr>
-      </w:pPr>
-      <w:r>
-        <w:rPr>
-          <w:lang w:val="en-GB"/>
-        </w:rPr>
-        <w:t>Target API level:</w:t>
-      </w:r>
-      <w:r>
-        <w:rPr>
-          <w:lang w:val="en-GB"/>
-        </w:rPr>
-        <w:t xml:space="preserve"> </w:t>
-      </w:r>
-      <w:r>
-        <w:rPr>
-          <w:lang w:val="en-GB"/>
-        </w:rPr>
-        <w:t>Target minimum iOS version -&gt; 8.0</w:t>
-      </w:r>
-    </w:p>
-    <w:p>
-      <w:pPr>
-        <w:contextualSpacing w:val="0"/>
-        <w:jc w:val="both"/>
-        <w:rPr>
-          <w:lang w:val="en-GB"/>
-        </w:rPr>
-      </w:pPr>
-    </w:p>
-    <w:p>
-      <w:pPr>
-        <w:contextualSpacing w:val="0"/>
-        <w:jc w:val="both"/>
-        <w:rPr>
-          <w:lang w:val="en-GB"/>
-        </w:rPr>
-      </w:pPr>
-    </w:p>
-    <w:p>
-      <w:pPr>
-        <w:contextualSpacing w:val="0"/>
-        <w:jc w:val="both"/>
-        <w:rPr>
-          <w:i/>
-          <w:color w:val="B7B7B7"/>
-          <w:lang w:val="en-GB"/>
-        </w:rPr>
-      </w:pPr>
-      <w:r>
-        <w:rPr>
-          <w:b/>
-          <w:lang w:val="en-GB"/>
-        </w:rPr>
-        <w:t>Describe the main goal of this project and how the assigned tasks were performed. Always refer to (</w:t>
-      </w:r>
-      <w:proofErr w:type="spellStart"/>
-      <w:r>
-        <w:rPr>
-          <w:b/>
-          <w:lang w:val="en-GB"/>
-        </w:rPr>
-        <w:t>i</w:t>
-      </w:r>
-      <w:proofErr w:type="spellEnd"/>
-      <w:r>
-        <w:rPr>
-          <w:b/>
-          <w:lang w:val="en-GB"/>
-        </w:rPr>
-        <w:t xml:space="preserve">) </w:t>
-      </w:r>
-      <w:proofErr w:type="spellStart"/>
-      <w:r>
-        <w:rPr>
-          <w:b/>
-          <w:lang w:val="en-GB"/>
-        </w:rPr>
-        <w:t>GameObjects</w:t>
-      </w:r>
-      <w:proofErr w:type="spellEnd"/>
-      <w:r>
-        <w:rPr>
-          <w:b/>
-          <w:lang w:val="en-GB"/>
-        </w:rPr>
-        <w:t xml:space="preserve"> and assets that were used; (ii) the scene graph; (iii) computer graphic techniques required to complete the tasks; and, if any, (iv) mention each encountered issue. </w:t>
-      </w:r>
-      <w:r>
-        <w:rPr>
-          <w:i/>
-          <w:color w:val="B7B7B7"/>
-          <w:lang w:val="en-GB"/>
-        </w:rPr>
-        <w:t>(word count: between 350 to 450)</w:t>
-      </w:r>
-    </w:p>
-    <w:p>
-      <w:pPr>
-        <w:contextualSpacing w:val="0"/>
-        <w:jc w:val="both"/>
-        <w:rPr>
-          <w:lang w:val="en-GB"/>
-        </w:rPr>
-      </w:pPr>
-    </w:p>
-    <w:p>
-      <w:pPr>
-        <w:spacing w:before="120" w:line="360" w:lineRule="auto"/>
-        <w:contextualSpacing w:val="0"/>
-        <w:jc w:val="both"/>
-        <w:rPr>
-          <w:lang w:val="en-GB"/>
-        </w:rPr>
-      </w:pPr>
-      <w:r>
-        <w:rPr>
-          <w:lang w:val="en-GB"/>
-        </w:rPr>
-        <w:t>The main goal of this p</w:t>
-      </w:r>
-      <w:r>
-        <w:rPr>
-          <w:lang w:val="en-GB"/>
-        </w:rPr>
-        <w:t>roject was to develop a simple VR application to get students acquainted with the Unity game engine.</w:t>
-      </w:r>
-    </w:p>
-    <w:p>
-      <w:pPr>
-        <w:spacing w:before="120" w:line="360" w:lineRule="auto"/>
-        <w:contextualSpacing w:val="0"/>
-        <w:jc w:val="both"/>
-        <w:rPr>
-          <w:lang w:val="en-GB"/>
-        </w:rPr>
-      </w:pPr>
-      <w:r>
-        <w:rPr>
-          <w:lang w:val="en-GB"/>
-        </w:rPr>
-        <w:t>The scene graph starts with a Sphere object which is used to project the 360º video.</w:t>
-      </w:r>
-    </w:p>
-    <w:p>
-      <w:pPr>
-        <w:spacing w:before="120" w:line="360" w:lineRule="auto"/>
-        <w:contextualSpacing w:val="0"/>
-        <w:jc w:val="both"/>
-        <w:rPr>
-          <w:lang w:val="en-GB"/>
-        </w:rPr>
-      </w:pPr>
-      <w:r>
-        <w:rPr>
-          <w:lang w:val="en-GB"/>
-        </w:rPr>
-        <w:t xml:space="preserve">Inside it we can find </w:t>
-      </w:r>
-      <w:r>
-        <w:rPr>
-          <w:lang w:val="en-GB"/>
-        </w:rPr>
-        <w:t>its children: Map and Terrain. Map is just an empty game object that acts as container for everything inside the play area. Terrain is the game object that contains the mountains created with Unity’s terrain tool.</w:t>
-      </w:r>
-    </w:p>
-    <w:p>
-      <w:pPr>
-        <w:spacing w:before="120" w:line="360" w:lineRule="auto"/>
-        <w:contextualSpacing w:val="0"/>
-        <w:jc w:val="both"/>
-        <w:rPr>
-          <w:lang w:val="en-GB"/>
-        </w:rPr>
-      </w:pPr>
-      <w:r>
-        <w:rPr>
-          <w:lang w:val="en-GB"/>
-        </w:rPr>
-        <w:t xml:space="preserve">Map is composed by a Maze, a Floor, a </w:t>
-      </w:r>
-      <w:proofErr w:type="spellStart"/>
-      <w:r>
-        <w:rPr>
-          <w:lang w:val="en-GB"/>
-        </w:rPr>
-        <w:t>WarFireDragon</w:t>
-      </w:r>
-      <w:proofErr w:type="spellEnd"/>
-      <w:r>
-        <w:rPr>
-          <w:lang w:val="en-GB"/>
-        </w:rPr>
-        <w:t>, several Torches and a Player.</w:t>
-      </w:r>
-      <w:r>
-        <w:rPr>
-          <w:lang w:val="en-GB"/>
-        </w:rPr>
-        <w:t xml:space="preserve"> The Maze contains the walls th</w:t>
-      </w:r>
-      <w:r>
-        <w:rPr>
-          <w:lang w:val="en-GB"/>
-        </w:rPr>
-        <w:t>at</w:t>
-      </w:r>
-      <w:r>
-        <w:rPr>
-          <w:lang w:val="en-GB"/>
-        </w:rPr>
-        <w:t xml:space="preserve"> create the maze itself. The </w:t>
-      </w:r>
-      <w:proofErr w:type="spellStart"/>
-      <w:r>
-        <w:rPr>
-          <w:lang w:val="en-GB"/>
-        </w:rPr>
-        <w:t>WarFireDragon</w:t>
-      </w:r>
-      <w:proofErr w:type="spellEnd"/>
-      <w:r>
-        <w:rPr>
-          <w:lang w:val="en-GB"/>
-        </w:rPr>
-        <w:t xml:space="preserve"> is the animated creature at the entrance of the maze. The Torches are free assets which recreate real torches and we placed several of them throughout the map, hanging on walls. The Player holds the camera used to render the scene and the necessary controllers from </w:t>
-      </w:r>
-      <w:proofErr w:type="spellStart"/>
-      <w:r>
-        <w:rPr>
-          <w:lang w:val="en-GB"/>
-        </w:rPr>
-        <w:t>GoogleVR</w:t>
-      </w:r>
-      <w:proofErr w:type="spellEnd"/>
-      <w:r>
-        <w:rPr>
-          <w:lang w:val="en-GB"/>
-        </w:rPr>
-        <w:t xml:space="preserve"> SDK.</w:t>
-      </w:r>
-    </w:p>
-    <w:p>
-      <w:pPr>
-        <w:spacing w:before="120" w:line="360" w:lineRule="auto"/>
-        <w:contextualSpacing w:val="0"/>
-        <w:jc w:val="both"/>
-        <w:rPr>
-          <w:lang w:val="en-GB"/>
-        </w:rPr>
-      </w:pPr>
-      <w:r>
-        <w:rPr>
-          <w:b/>
-          <w:lang w:val="en-GB"/>
-        </w:rPr>
-        <w:lastRenderedPageBreak/>
-        <w:t xml:space="preserve">For task 1, </w:t>
-      </w:r>
-      <w:r>
-        <w:rPr>
-          <w:lang w:val="en-GB"/>
-        </w:rPr>
-        <w:t xml:space="preserve">we simply followed the tutorials and added the prepared camera setup from </w:t>
-      </w:r>
-      <w:proofErr w:type="spellStart"/>
-      <w:r>
-        <w:rPr>
-          <w:lang w:val="en-GB"/>
-        </w:rPr>
-        <w:t>GoogleVR</w:t>
-      </w:r>
-      <w:proofErr w:type="spellEnd"/>
-      <w:r>
-        <w:rPr>
-          <w:lang w:val="en-GB"/>
-        </w:rPr>
-        <w:t>.</w:t>
-      </w:r>
-    </w:p>
-    <w:p>
-      <w:pPr>
-        <w:spacing w:before="120" w:line="360" w:lineRule="auto"/>
-        <w:contextualSpacing w:val="0"/>
-        <w:jc w:val="both"/>
-        <w:rPr>
-          <w:lang w:val="en-GB"/>
-        </w:rPr>
-      </w:pPr>
-      <w:r>
-        <w:rPr>
-          <w:b/>
-          <w:lang w:val="en-GB"/>
-        </w:rPr>
-        <w:t>For</w:t>
-      </w:r>
-      <w:r>
-        <w:rPr>
-          <w:b/>
-          <w:lang w:val="en-GB"/>
-        </w:rPr>
-        <w:t xml:space="preserve"> task 2</w:t>
-      </w:r>
-      <w:r>
-        <w:rPr>
-          <w:lang w:val="en-GB"/>
-        </w:rPr>
-        <w:t xml:space="preserve">, we created a </w:t>
-      </w:r>
-      <w:proofErr w:type="spellStart"/>
-      <w:r>
-        <w:rPr>
-          <w:b/>
-          <w:lang w:val="en-GB"/>
-        </w:rPr>
-        <w:t>GameObject</w:t>
-      </w:r>
-      <w:proofErr w:type="spellEnd"/>
-      <w:r>
-        <w:rPr>
-          <w:lang w:val="en-GB"/>
-        </w:rPr>
-        <w:t xml:space="preserve"> on the hierarchy containing a </w:t>
-      </w:r>
-      <w:r>
-        <w:rPr>
-          <w:b/>
-          <w:lang w:val="en-GB"/>
-        </w:rPr>
-        <w:t>Terrain component</w:t>
-      </w:r>
-      <w:r>
-        <w:rPr>
-          <w:lang w:val="en-GB"/>
-        </w:rPr>
-        <w:t>. We extrude</w:t>
-      </w:r>
-      <w:r>
-        <w:rPr>
-          <w:lang w:val="en-GB"/>
-        </w:rPr>
-        <w:t>d</w:t>
-      </w:r>
-      <w:r>
-        <w:rPr>
-          <w:lang w:val="en-GB"/>
-        </w:rPr>
-        <w:t xml:space="preserve"> mountain shapes in a circle inside the plane created by the component. Since visual appeal is not really needed for this application, we decreased the map resolution to make editing faster and the app more lightweight.</w:t>
-      </w:r>
-      <w:r>
-        <w:rPr>
-          <w:lang w:val="en-GB"/>
-        </w:rPr>
-        <w:t xml:space="preserve"> </w:t>
-      </w:r>
-    </w:p>
-    <w:p>
-      <w:pPr>
-        <w:spacing w:before="120" w:line="360" w:lineRule="auto"/>
-        <w:contextualSpacing w:val="0"/>
-        <w:jc w:val="both"/>
-        <w:rPr>
-          <w:lang w:val="en-GB"/>
-        </w:rPr>
-      </w:pPr>
-      <w:r>
-        <w:rPr>
-          <w:b/>
-          <w:lang w:val="en-GB"/>
-        </w:rPr>
-        <w:t>For</w:t>
-      </w:r>
-      <w:r>
-        <w:rPr>
-          <w:b/>
-          <w:lang w:val="en-GB"/>
-        </w:rPr>
-        <w:t xml:space="preserve"> task 3,</w:t>
-      </w:r>
-      <w:r>
-        <w:rPr>
-          <w:b/>
-          <w:lang w:val="en-GB"/>
-        </w:rPr>
-        <w:t xml:space="preserve"> </w:t>
-      </w:r>
-      <w:r>
-        <w:rPr>
-          <w:lang w:val="en-GB"/>
-        </w:rPr>
-        <w:t xml:space="preserve">we imported the generated maze and added it to the middle of the terrain. Then we placed several walls on top of the generated maze. The walls were built by stretching a </w:t>
-      </w:r>
-      <w:r>
-        <w:rPr>
-          <w:b/>
-          <w:lang w:val="en-GB"/>
-        </w:rPr>
-        <w:t xml:space="preserve">Cube </w:t>
-      </w:r>
-      <w:proofErr w:type="spellStart"/>
-      <w:r>
-        <w:rPr>
-          <w:b/>
-          <w:lang w:val="en-GB"/>
-        </w:rPr>
-        <w:t>GameObject</w:t>
-      </w:r>
-      <w:proofErr w:type="spellEnd"/>
-      <w:r>
-        <w:rPr>
-          <w:lang w:val="en-GB"/>
-        </w:rPr>
-        <w:t xml:space="preserve"> and then replicate that to every wall of the maze. Finally we added some textures to the walls</w:t>
-      </w:r>
-      <w:r>
-        <w:rPr>
-          <w:lang w:val="en-GB"/>
-        </w:rPr>
-        <w:t xml:space="preserve"> and floor</w:t>
-      </w:r>
-      <w:r>
-        <w:rPr>
-          <w:lang w:val="en-GB"/>
-        </w:rPr>
-        <w:t>.</w:t>
-      </w:r>
-    </w:p>
-    <w:p>
-      <w:pPr>
-        <w:spacing w:before="120" w:line="360" w:lineRule="auto"/>
-        <w:contextualSpacing w:val="0"/>
-        <w:jc w:val="both"/>
-        <w:rPr>
-          <w:lang w:val="en-GB"/>
-        </w:rPr>
-      </w:pPr>
-      <w:r>
-        <w:rPr>
-          <w:b/>
-          <w:lang w:val="en-GB"/>
-        </w:rPr>
-        <w:t>For task 4</w:t>
-      </w:r>
-      <w:r>
-        <w:rPr>
-          <w:lang w:val="en-GB"/>
-        </w:rPr>
-        <w:t>, we tweaked the directional light that comes with each new scene, and for the flames, we used a free torch asset and replaced its flame particle system with a one of our own.</w:t>
-      </w:r>
-    </w:p>
-    <w:p>
-      <w:pPr>
-        <w:tabs>
-          <w:tab w:val="left" w:pos="2865"/>
-        </w:tabs>
-        <w:spacing w:before="120" w:line="360" w:lineRule="auto"/>
-        <w:contextualSpacing w:val="0"/>
-        <w:jc w:val="both"/>
-        <w:rPr>
-          <w:lang w:val="en-GB"/>
-        </w:rPr>
-      </w:pPr>
-      <w:r>
-        <w:rPr>
-          <w:b/>
-          <w:lang w:val="en-GB"/>
-        </w:rPr>
-        <w:t>F</w:t>
-      </w:r>
-      <w:r>
-        <w:rPr>
-          <w:b/>
-          <w:lang w:val="en-GB"/>
-        </w:rPr>
-        <w:t>o</w:t>
-      </w:r>
-      <w:r>
-        <w:rPr>
-          <w:b/>
-          <w:lang w:val="en-GB"/>
-        </w:rPr>
-        <w:t>r</w:t>
-      </w:r>
-      <w:r>
-        <w:rPr>
-          <w:b/>
-          <w:lang w:val="en-GB"/>
-        </w:rPr>
-        <w:t xml:space="preserve"> task 5</w:t>
-      </w:r>
-      <w:r>
-        <w:rPr>
-          <w:lang w:val="en-GB"/>
-        </w:rPr>
-        <w:t>,</w:t>
-      </w:r>
-      <w:r>
-        <w:rPr>
-          <w:lang w:val="en-GB"/>
-        </w:rPr>
-        <w:t xml:space="preserve"> </w:t>
-      </w:r>
-      <w:r>
-        <w:rPr>
-          <w:lang w:val="en-GB"/>
-        </w:rPr>
-        <w:t xml:space="preserve">we placed our maze inside a </w:t>
-      </w:r>
-      <w:r>
-        <w:rPr>
-          <w:b/>
-          <w:lang w:val="en-GB"/>
-        </w:rPr>
-        <w:t xml:space="preserve">Sphere </w:t>
-      </w:r>
-      <w:proofErr w:type="spellStart"/>
-      <w:r>
-        <w:rPr>
-          <w:b/>
-          <w:lang w:val="en-GB"/>
-        </w:rPr>
-        <w:t>GameObject</w:t>
-      </w:r>
-      <w:proofErr w:type="spellEnd"/>
-      <w:r>
-        <w:rPr>
-          <w:lang w:val="en-GB"/>
-        </w:rPr>
-        <w:t xml:space="preserve">. Then, we downloaded a 360º video of a mountain and placed it on our sphere with a </w:t>
-      </w:r>
-      <w:proofErr w:type="spellStart"/>
-      <w:r>
-        <w:rPr>
-          <w:b/>
-          <w:lang w:val="en-GB"/>
-        </w:rPr>
-        <w:t>VideoPlayer</w:t>
-      </w:r>
-      <w:proofErr w:type="spellEnd"/>
-      <w:r>
-        <w:rPr>
-          <w:b/>
-          <w:lang w:val="en-GB"/>
-        </w:rPr>
-        <w:t xml:space="preserve"> Component</w:t>
-      </w:r>
-      <w:r>
-        <w:rPr>
-          <w:b/>
-          <w:lang w:val="en-GB"/>
-        </w:rPr>
-        <w:t xml:space="preserve">. </w:t>
-      </w:r>
-      <w:r>
-        <w:rPr>
-          <w:lang w:val="en-GB"/>
-        </w:rPr>
-        <w:t xml:space="preserve">Since the normal vectors of the sphere were pointing out, we had to create a shader that inverted the normal vectors, we simply copied the code provided in the Project Assignment and pasted it in the </w:t>
-      </w:r>
-      <w:r>
-        <w:rPr>
-          <w:b/>
-          <w:lang w:val="en-GB"/>
-        </w:rPr>
-        <w:t>Shader Component</w:t>
-      </w:r>
-      <w:r>
-        <w:rPr>
-          <w:lang w:val="en-GB"/>
-        </w:rPr>
-        <w:t xml:space="preserve">. </w:t>
-      </w:r>
-      <w:proofErr w:type="gramStart"/>
-      <w:r>
-        <w:rPr>
-          <w:lang w:val="en-GB"/>
-        </w:rPr>
-        <w:t>Finally</w:t>
-      </w:r>
-      <w:proofErr w:type="gramEnd"/>
-      <w:r>
-        <w:rPr>
-          <w:lang w:val="en-GB"/>
-        </w:rPr>
-        <w:t xml:space="preserve"> we added the shader to our sphere.</w:t>
-      </w:r>
-    </w:p>
-    <w:p>
-      <w:pPr>
-        <w:tabs>
-          <w:tab w:val="left" w:pos="2865"/>
-        </w:tabs>
-        <w:spacing w:before="120" w:line="360" w:lineRule="auto"/>
-        <w:contextualSpacing w:val="0"/>
-        <w:jc w:val="both"/>
-        <w:rPr>
-          <w:lang w:val="en-GB"/>
-        </w:rPr>
-      </w:pPr>
-      <w:r>
-        <w:rPr>
-          <w:lang w:val="en-GB"/>
-        </w:rPr>
-        <w:t xml:space="preserve">Given the simplicity of the project, the biggest challenge we had was build the app and running it on the phone. We managed to get it working on the iPhone. It took a while, quite more complicated then on Android, but it runs well. We tried to run it on Android, but </w:t>
-      </w:r>
-      <w:r>
-        <w:rPr>
-          <w:lang w:val="en-GB"/>
-        </w:rPr>
-        <w:t>apparently,</w:t>
-      </w:r>
-      <w:r>
-        <w:rPr>
-          <w:lang w:val="en-GB"/>
-        </w:rPr>
-        <w:t xml:space="preserve"> we need to install the Google Cardboard App and it doesn’t install on phones that don’t have a gyroscope, which both Android phones in our group don’t have.</w:t>
-      </w:r>
-    </w:p>
-    <w:p>
-      <w:pPr>
-        <w:tabs>
-          <w:tab w:val="left" w:pos="2865"/>
-        </w:tabs>
-        <w:spacing w:before="120" w:line="360" w:lineRule="auto"/>
-        <w:contextualSpacing w:val="0"/>
-        <w:jc w:val="both"/>
-        <w:rPr>
-          <w:lang w:val="en-GB"/>
-        </w:rPr>
-      </w:pPr>
-    </w:p>
-    <w:p>
-      <w:pPr>
-        <w:tabs>
-          <w:tab w:val="left" w:pos="2865"/>
-        </w:tabs>
-        <w:spacing w:before="120" w:line="360" w:lineRule="auto"/>
-        <w:contextualSpacing w:val="0"/>
-        <w:jc w:val="both"/>
-        <w:rPr>
-          <w:lang w:val="en-GB"/>
-        </w:rPr>
-      </w:pPr>
-      <w:r>
-        <w:rPr>
-          <w:lang w:val="en-GB"/>
-        </w:rPr>
-        <w:t xml:space="preserve">Link for repository: </w:t>
       </w:r>
       <w:hyperlink r:id="rId5" w:history="1">
         <w:r>
@@ -1370,6 +580,800 @@
           <w:t>https://github.com/rpsfonseca/VRCourse</w:t>
         </w:r>
       </w:hyperlink>
+    </w:p>
+    <w:p>
+      <w:pPr>
+        <w:contextualSpacing w:val="0"/>
+        <w:jc w:val="both"/>
+        <w:rPr>
+          <w:lang w:val="en-GB"/>
+        </w:rPr>
+      </w:pPr>
+    </w:p>
+    <w:p>
+      <w:pPr>
+        <w:contextualSpacing w:val="0"/>
+        <w:jc w:val="both"/>
+        <w:rPr>
+          <w:lang w:val="en-US"/>
+        </w:rPr>
+      </w:pPr>
+      <w:r>
+        <w:rPr>
+          <w:b/>
+          <w:lang w:val="en-US"/>
+        </w:rPr>
+        <w:t>Indicate software versions</w:t>
+      </w:r>
+    </w:p>
+    <w:p>
+      <w:pPr>
+        <w:contextualSpacing w:val="0"/>
+        <w:jc w:val="both"/>
+        <w:rPr>
+          <w:i/>
+          <w:color w:val="B7B7B7"/>
+          <w:lang w:val="en-GB"/>
+        </w:rPr>
+      </w:pPr>
+      <w:r>
+        <w:rPr>
+          <w:lang w:val="en-GB"/>
+        </w:rPr>
+        <w:t>Unity 3D:</w:t>
+      </w:r>
+      <w:r>
+        <w:rPr>
+          <w:lang w:val="en-GB"/>
+        </w:rPr>
+        <w:t xml:space="preserve"> </w:t>
+      </w:r>
+      <w:r>
+        <w:rPr>
+          <w:lang w:val="en-GB"/>
+        </w:rPr>
+        <w:t>Unity 2018.</w:t>
+      </w:r>
+      <w:r>
+        <w:rPr>
+          <w:lang w:val="en-GB"/>
+        </w:rPr>
+        <w:t>2</w:t>
+      </w:r>
+      <w:r>
+        <w:rPr>
+          <w:lang w:val="en-GB"/>
+        </w:rPr>
+        <w:t>.9f1</w:t>
+      </w:r>
+      <w:r>
+        <w:rPr>
+          <w:lang w:val="en-GB"/>
+        </w:rPr>
+        <w:t xml:space="preserve"> </w:t>
+      </w:r>
+      <w:r>
+        <w:rPr>
+          <w:i/>
+          <w:color w:val="B7B7B7"/>
+          <w:lang w:val="en-GB"/>
+        </w:rPr>
+        <w:t xml:space="preserve"> </w:t>
+      </w:r>
+    </w:p>
+    <w:p>
+      <w:pPr>
+        <w:contextualSpacing w:val="0"/>
+        <w:jc w:val="both"/>
+        <w:rPr>
+          <w:lang w:val="en-GB"/>
+        </w:rPr>
+      </w:pPr>
+      <w:r>
+        <w:rPr>
+          <w:lang w:val="en-GB"/>
+        </w:rPr>
+        <w:t>GVR SDK for Unity:</w:t>
+      </w:r>
+      <w:r>
+        <w:rPr>
+          <w:lang w:val="en-GB"/>
+        </w:rPr>
+        <w:t xml:space="preserve"> GoogleVRForUnity_1.170.0.unitypackage</w:t>
+      </w:r>
+    </w:p>
+    <w:p>
+      <w:pPr>
+        <w:contextualSpacing w:val="0"/>
+        <w:jc w:val="both"/>
+        <w:rPr>
+          <w:i/>
+          <w:color w:val="B7B7B7"/>
+          <w:lang w:val="en-GB"/>
+        </w:rPr>
+      </w:pPr>
+      <w:r>
+        <w:rPr>
+          <w:lang w:val="en-GB"/>
+        </w:rPr>
+        <w:t>JDK:</w:t>
+      </w:r>
+      <w:r>
+        <w:rPr>
+          <w:lang w:val="en-GB"/>
+        </w:rPr>
+        <w:t xml:space="preserve"> </w:t>
+      </w:r>
+      <w:proofErr w:type="spellStart"/>
+      <w:r>
+        <w:rPr>
+          <w:lang w:val="en-GB"/>
+        </w:rPr>
+        <w:t>jdk</w:t>
+      </w:r>
+      <w:proofErr w:type="spellEnd"/>
+      <w:r>
+        <w:rPr>
+          <w:lang w:val="en-GB"/>
+        </w:rPr>
+        <w:t xml:space="preserve"> 1.8.0_1</w:t>
+      </w:r>
+      <w:r>
+        <w:rPr>
+          <w:lang w:val="en-GB"/>
+        </w:rPr>
+        <w:t>8</w:t>
+      </w:r>
+      <w:r>
+        <w:rPr>
+          <w:lang w:val="en-GB"/>
+        </w:rPr>
+        <w:t>1</w:t>
+      </w:r>
+      <w:r>
+        <w:rPr>
+          <w:lang w:val="en-GB"/>
+        </w:rPr>
+        <w:t xml:space="preserve"> </w:t>
+      </w:r>
+      <w:r>
+        <w:rPr>
+          <w:lang w:val="en-GB"/>
+        </w:rPr>
+        <w:t>(when we tried to use Android)</w:t>
+      </w:r>
+    </w:p>
+    <w:p>
+      <w:pPr>
+        <w:contextualSpacing w:val="0"/>
+        <w:jc w:val="both"/>
+        <w:rPr>
+          <w:i/>
+          <w:color w:val="B7B7B7"/>
+          <w:lang w:val="en-GB"/>
+        </w:rPr>
+      </w:pPr>
+      <w:r>
+        <w:rPr>
+          <w:lang w:val="en-GB"/>
+        </w:rPr>
+        <w:t>Target API level:</w:t>
+      </w:r>
+      <w:r>
+        <w:rPr>
+          <w:lang w:val="en-GB"/>
+        </w:rPr>
+        <w:t xml:space="preserve"> </w:t>
+      </w:r>
+      <w:r>
+        <w:rPr>
+          <w:lang w:val="en-GB"/>
+        </w:rPr>
+        <w:t>Target minimum iOS version -&gt; 8.0</w:t>
+      </w:r>
+    </w:p>
+    <w:p>
+      <w:pPr>
+        <w:contextualSpacing w:val="0"/>
+        <w:jc w:val="both"/>
+        <w:rPr>
+          <w:lang w:val="en-GB"/>
+        </w:rPr>
+      </w:pPr>
+    </w:p>
+    <w:p>
+      <w:pPr>
+        <w:contextualSpacing w:val="0"/>
+        <w:jc w:val="both"/>
+        <w:rPr>
+          <w:lang w:val="en-GB"/>
+        </w:rPr>
+      </w:pPr>
+    </w:p>
+    <w:p>
+      <w:pPr>
+        <w:contextualSpacing w:val="0"/>
+        <w:jc w:val="both"/>
+        <w:rPr>
+          <w:i/>
+          <w:color w:val="B7B7B7"/>
+          <w:lang w:val="en-GB"/>
+        </w:rPr>
+      </w:pPr>
+      <w:r>
+        <w:rPr>
+          <w:b/>
+          <w:lang w:val="en-GB"/>
+        </w:rPr>
+        <w:t>Describe the main goal of this project and how the assigned tasks were performed. Always refer to (</w:t>
+      </w:r>
+      <w:proofErr w:type="spellStart"/>
+      <w:r>
+        <w:rPr>
+          <w:b/>
+          <w:lang w:val="en-GB"/>
+        </w:rPr>
+        <w:t>i</w:t>
+      </w:r>
+      <w:proofErr w:type="spellEnd"/>
+      <w:r>
+        <w:rPr>
+          <w:b/>
+          <w:lang w:val="en-GB"/>
+        </w:rPr>
+        <w:t xml:space="preserve">) </w:t>
+      </w:r>
+      <w:proofErr w:type="spellStart"/>
+      <w:r>
+        <w:rPr>
+          <w:b/>
+          <w:lang w:val="en-GB"/>
+        </w:rPr>
+        <w:t>GameObjects</w:t>
+      </w:r>
+      <w:proofErr w:type="spellEnd"/>
+      <w:r>
+        <w:rPr>
+          <w:b/>
+          <w:lang w:val="en-GB"/>
+        </w:rPr>
+        <w:t xml:space="preserve"> and assets that were used; (ii) the scene graph; (iii) computer graphic techniques required to complete the tasks; and, if any, (iv) mention each encountered issue. </w:t>
+      </w:r>
+      <w:r>
+        <w:rPr>
+          <w:i/>
+          <w:color w:val="B7B7B7"/>
+          <w:lang w:val="en-GB"/>
+        </w:rPr>
+        <w:t>(word count: between 350 to 450)</w:t>
+      </w:r>
+    </w:p>
+    <w:p>
+      <w:pPr>
+        <w:contextualSpacing w:val="0"/>
+        <w:jc w:val="both"/>
+        <w:rPr>
+          <w:lang w:val="en-GB"/>
+        </w:rPr>
+      </w:pPr>
+    </w:p>
+    <w:p>
+      <w:pPr>
+        <w:spacing w:before="120" w:line="360" w:lineRule="auto"/>
+        <w:contextualSpacing w:val="0"/>
+        <w:jc w:val="both"/>
+        <w:rPr>
+          <w:lang w:val="en-GB"/>
+        </w:rPr>
+      </w:pPr>
+      <w:r>
+        <w:rPr>
+          <w:lang w:val="en-GB"/>
+        </w:rPr>
+        <w:t>The main goal of this p</w:t>
+      </w:r>
+      <w:r>
+        <w:rPr>
+          <w:lang w:val="en-GB"/>
+        </w:rPr>
+        <w:t>roject was to develop a simple VR application to get students acquainted with the Unity game engine.</w:t>
+      </w:r>
+    </w:p>
+    <w:p>
+      <w:pPr>
+        <w:spacing w:before="120" w:line="360" w:lineRule="auto"/>
+        <w:contextualSpacing w:val="0"/>
+        <w:jc w:val="both"/>
+        <w:rPr>
+          <w:lang w:val="en-GB"/>
+        </w:rPr>
+      </w:pPr>
+      <w:r>
+        <w:rPr>
+          <w:lang w:val="en-GB"/>
+        </w:rPr>
+        <w:t>The scene graph starts with a Sphere object which is used to project the 360º video.</w:t>
+      </w:r>
+    </w:p>
+    <w:p>
+      <w:pPr>
+        <w:spacing w:before="120" w:line="360" w:lineRule="auto"/>
+        <w:contextualSpacing w:val="0"/>
+        <w:jc w:val="both"/>
+        <w:rPr>
+          <w:lang w:val="en-GB"/>
+        </w:rPr>
+      </w:pPr>
+      <w:r>
+        <w:rPr>
+          <w:lang w:val="en-GB"/>
+        </w:rPr>
+        <w:t xml:space="preserve">Inside it we can find </w:t>
+      </w:r>
+      <w:r>
+        <w:rPr>
+          <w:lang w:val="en-GB"/>
+        </w:rPr>
+        <w:t>its children: Map and Terrain. Map is just an empty game object that acts as container for everything inside the play area. Terrain is the game object that contains the mountains created with Unity’s terrain tool.</w:t>
+      </w:r>
+    </w:p>
+    <w:p>
+      <w:pPr>
+        <w:spacing w:before="120" w:line="360" w:lineRule="auto"/>
+        <w:contextualSpacing w:val="0"/>
+        <w:jc w:val="both"/>
+        <w:rPr>
+          <w:lang w:val="en-GB"/>
+        </w:rPr>
+      </w:pPr>
+      <w:r>
+        <w:rPr>
+          <w:lang w:val="en-GB"/>
+        </w:rPr>
+        <w:t xml:space="preserve">Map is composed by a Maze, a Floor, a </w:t>
+      </w:r>
+      <w:proofErr w:type="spellStart"/>
+      <w:r>
+        <w:rPr>
+          <w:lang w:val="en-GB"/>
+        </w:rPr>
+        <w:t>WarFireDragon</w:t>
+      </w:r>
+      <w:proofErr w:type="spellEnd"/>
+      <w:r>
+        <w:rPr>
+          <w:lang w:val="en-GB"/>
+        </w:rPr>
+        <w:t>, several Torches and a Player.</w:t>
+      </w:r>
+      <w:r>
+        <w:rPr>
+          <w:lang w:val="en-GB"/>
+        </w:rPr>
+        <w:t xml:space="preserve"> The Maze contains the walls th</w:t>
+      </w:r>
+      <w:r>
+        <w:rPr>
+          <w:lang w:val="en-GB"/>
+        </w:rPr>
+        <w:t>at</w:t>
+      </w:r>
+      <w:r>
+        <w:rPr>
+          <w:lang w:val="en-GB"/>
+        </w:rPr>
+        <w:t xml:space="preserve"> create the maze itself. The </w:t>
+      </w:r>
+      <w:proofErr w:type="spellStart"/>
+      <w:r>
+        <w:rPr>
+          <w:lang w:val="en-GB"/>
+        </w:rPr>
+        <w:t>WarFireDragon</w:t>
+      </w:r>
+      <w:proofErr w:type="spellEnd"/>
+      <w:r>
+        <w:rPr>
+          <w:lang w:val="en-GB"/>
+        </w:rPr>
+        <w:t xml:space="preserve"> is the animated creature at the entrance of the maze. The Torches are free assets which recreate real torches and we placed several of them throughout the map, hanging on walls. The Player </w:t>
+      </w:r>
+      <w:r>
+        <w:rPr>
+          <w:lang w:val="en-GB"/>
+        </w:rPr>
+        <w:lastRenderedPageBreak/>
+        <w:t xml:space="preserve">holds the camera used to render the scene and the necessary controllers from </w:t>
+      </w:r>
+      <w:proofErr w:type="spellStart"/>
+      <w:r>
+        <w:rPr>
+          <w:lang w:val="en-GB"/>
+        </w:rPr>
+        <w:t>GoogleVR</w:t>
+      </w:r>
+      <w:proofErr w:type="spellEnd"/>
+      <w:r>
+        <w:rPr>
+          <w:lang w:val="en-GB"/>
+        </w:rPr>
+        <w:t xml:space="preserve"> SDK.</w:t>
+      </w:r>
+    </w:p>
+    <w:p>
+      <w:pPr>
+        <w:spacing w:before="120" w:line="360" w:lineRule="auto"/>
+        <w:contextualSpacing w:val="0"/>
+        <w:jc w:val="both"/>
+        <w:rPr>
+          <w:lang w:val="en-GB"/>
+        </w:rPr>
+      </w:pPr>
+      <w:r>
+        <w:rPr>
+          <w:b/>
+          <w:lang w:val="en-GB"/>
+        </w:rPr>
+        <w:t xml:space="preserve">For task 1, </w:t>
+      </w:r>
+      <w:r>
+        <w:rPr>
+          <w:lang w:val="en-GB"/>
+        </w:rPr>
+        <w:t xml:space="preserve">we simply followed the tutorials and added the prepared camera setup from </w:t>
+      </w:r>
+      <w:proofErr w:type="spellStart"/>
+      <w:r>
+        <w:rPr>
+          <w:lang w:val="en-GB"/>
+        </w:rPr>
+        <w:t>GoogleVR</w:t>
+      </w:r>
+      <w:proofErr w:type="spellEnd"/>
+      <w:r>
+        <w:rPr>
+          <w:lang w:val="en-GB"/>
+        </w:rPr>
+        <w:t>.</w:t>
+      </w:r>
+    </w:p>
+    <w:p>
+      <w:pPr>
+        <w:spacing w:before="120" w:line="360" w:lineRule="auto"/>
+        <w:contextualSpacing w:val="0"/>
+        <w:jc w:val="both"/>
+        <w:rPr>
+          <w:lang w:val="en-GB"/>
+        </w:rPr>
+      </w:pPr>
+      <w:r>
+        <w:rPr>
+          <w:b/>
+          <w:lang w:val="en-GB"/>
+        </w:rPr>
+        <w:t>For</w:t>
+      </w:r>
+      <w:r>
+        <w:rPr>
+          <w:b/>
+          <w:lang w:val="en-GB"/>
+        </w:rPr>
+        <w:t xml:space="preserve"> task 2</w:t>
+      </w:r>
+      <w:r>
+        <w:rPr>
+          <w:lang w:val="en-GB"/>
+        </w:rPr>
+        <w:t xml:space="preserve">, we created a </w:t>
+      </w:r>
+      <w:proofErr w:type="spellStart"/>
+      <w:r>
+        <w:rPr>
+          <w:b/>
+          <w:lang w:val="en-GB"/>
+        </w:rPr>
+        <w:t>GameObject</w:t>
+      </w:r>
+      <w:proofErr w:type="spellEnd"/>
+      <w:r>
+        <w:rPr>
+          <w:lang w:val="en-GB"/>
+        </w:rPr>
+        <w:t xml:space="preserve"> on the hierarchy containing a </w:t>
+      </w:r>
+      <w:r>
+        <w:rPr>
+          <w:b/>
+          <w:lang w:val="en-GB"/>
+        </w:rPr>
+        <w:t>Terrain component</w:t>
+      </w:r>
+      <w:r>
+        <w:rPr>
+          <w:lang w:val="en-GB"/>
+        </w:rPr>
+        <w:t>. We extrude</w:t>
+      </w:r>
+      <w:r>
+        <w:rPr>
+          <w:lang w:val="en-GB"/>
+        </w:rPr>
+        <w:t>d</w:t>
+      </w:r>
+      <w:r>
+        <w:rPr>
+          <w:lang w:val="en-GB"/>
+        </w:rPr>
+        <w:t xml:space="preserve"> mountain shapes in a circle inside the plane created by the component. Since visual appeal is not really needed for this application, we decreased the map resolution to make editing faster and the app more lightweight.</w:t>
+      </w:r>
+      <w:r>
+        <w:rPr>
+          <w:lang w:val="en-GB"/>
+        </w:rPr>
+        <w:t xml:space="preserve"> </w:t>
+      </w:r>
+    </w:p>
+    <w:p>
+      <w:pPr>
+        <w:spacing w:before="120" w:line="360" w:lineRule="auto"/>
+        <w:contextualSpacing w:val="0"/>
+        <w:jc w:val="both"/>
+        <w:rPr>
+          <w:lang w:val="en-GB"/>
+        </w:rPr>
+      </w:pPr>
+      <w:r>
+        <w:rPr>
+          <w:b/>
+          <w:lang w:val="en-GB"/>
+        </w:rPr>
+        <w:t>For</w:t>
+      </w:r>
+      <w:r>
+        <w:rPr>
+          <w:b/>
+          <w:lang w:val="en-GB"/>
+        </w:rPr>
+        <w:t xml:space="preserve"> task 3,</w:t>
+      </w:r>
+      <w:r>
+        <w:rPr>
+          <w:b/>
+          <w:lang w:val="en-GB"/>
+        </w:rPr>
+        <w:t xml:space="preserve"> </w:t>
+      </w:r>
+      <w:r>
+        <w:rPr>
+          <w:lang w:val="en-GB"/>
+        </w:rPr>
+        <w:t xml:space="preserve">we imported the generated maze and added it to the middle of the terrain. Then we placed several walls on top of the generated maze. The walls were built by stretching a </w:t>
+      </w:r>
+      <w:r>
+        <w:rPr>
+          <w:b/>
+          <w:lang w:val="en-GB"/>
+        </w:rPr>
+        <w:t xml:space="preserve">Cube </w:t>
+      </w:r>
+      <w:proofErr w:type="spellStart"/>
+      <w:r>
+        <w:rPr>
+          <w:b/>
+          <w:lang w:val="en-GB"/>
+        </w:rPr>
+        <w:t>GameObject</w:t>
+      </w:r>
+      <w:proofErr w:type="spellEnd"/>
+      <w:r>
+        <w:rPr>
+          <w:lang w:val="en-GB"/>
+        </w:rPr>
+        <w:t xml:space="preserve"> and then replicate that to every wall of the maze. Finally we added some textures to the walls</w:t>
+      </w:r>
+      <w:r>
+        <w:rPr>
+          <w:lang w:val="en-GB"/>
+        </w:rPr>
+        <w:t xml:space="preserve"> and floor</w:t>
+      </w:r>
+      <w:r>
+        <w:rPr>
+          <w:lang w:val="en-GB"/>
+        </w:rPr>
+        <w:t>.</w:t>
+      </w:r>
+    </w:p>
+    <w:p>
+      <w:pPr>
+        <w:spacing w:before="120" w:line="360" w:lineRule="auto"/>
+        <w:contextualSpacing w:val="0"/>
+        <w:jc w:val="both"/>
+        <w:rPr>
+          <w:lang w:val="en-GB"/>
+        </w:rPr>
+      </w:pPr>
+      <w:r>
+        <w:rPr>
+          <w:b/>
+          <w:lang w:val="en-GB"/>
+        </w:rPr>
+        <w:t>For task 4</w:t>
+      </w:r>
+      <w:r>
+        <w:rPr>
+          <w:lang w:val="en-GB"/>
+        </w:rPr>
+        <w:t>, we tweaked the directional light that comes with each new scene, and for the flames, we used a free torch asset and replaced its flame particle system with a one of our own.</w:t>
+      </w:r>
+    </w:p>
+    <w:p>
+      <w:pPr>
+        <w:tabs>
+          <w:tab w:val="left" w:pos="2865"/>
+        </w:tabs>
+        <w:spacing w:before="120" w:line="360" w:lineRule="auto"/>
+        <w:contextualSpacing w:val="0"/>
+        <w:jc w:val="both"/>
+        <w:rPr>
+          <w:lang w:val="en-GB"/>
+        </w:rPr>
+      </w:pPr>
+      <w:r>
+        <w:rPr>
+          <w:b/>
+          <w:lang w:val="en-GB"/>
+        </w:rPr>
+        <w:t>F</w:t>
+      </w:r>
+      <w:r>
+        <w:rPr>
+          <w:b/>
+          <w:lang w:val="en-GB"/>
+        </w:rPr>
+        <w:t>o</w:t>
+      </w:r>
+      <w:r>
+        <w:rPr>
+          <w:b/>
+          <w:lang w:val="en-GB"/>
+        </w:rPr>
+        <w:t>r</w:t>
+      </w:r>
+      <w:r>
+        <w:rPr>
+          <w:b/>
+          <w:lang w:val="en-GB"/>
+        </w:rPr>
+        <w:t xml:space="preserve"> task 5</w:t>
+      </w:r>
+      <w:r>
+        <w:rPr>
+          <w:lang w:val="en-GB"/>
+        </w:rPr>
+        <w:t>,</w:t>
+      </w:r>
+      <w:r>
+        <w:rPr>
+          <w:lang w:val="en-GB"/>
+        </w:rPr>
+        <w:t xml:space="preserve"> </w:t>
+      </w:r>
+      <w:r>
+        <w:rPr>
+          <w:lang w:val="en-GB"/>
+        </w:rPr>
+        <w:t xml:space="preserve">we placed our maze inside a </w:t>
+      </w:r>
+      <w:r>
+        <w:rPr>
+          <w:b/>
+          <w:lang w:val="en-GB"/>
+        </w:rPr>
+        <w:t xml:space="preserve">Sphere </w:t>
+      </w:r>
+      <w:proofErr w:type="spellStart"/>
+      <w:r>
+        <w:rPr>
+          <w:b/>
+          <w:lang w:val="en-GB"/>
+        </w:rPr>
+        <w:t>GameObject</w:t>
+      </w:r>
+      <w:proofErr w:type="spellEnd"/>
+      <w:r>
+        <w:rPr>
+          <w:lang w:val="en-GB"/>
+        </w:rPr>
+        <w:t xml:space="preserve">. Then, we downloaded a 360º video of a mountain and placed it on our sphere with a </w:t>
+      </w:r>
+      <w:proofErr w:type="spellStart"/>
+      <w:r>
+        <w:rPr>
+          <w:b/>
+          <w:lang w:val="en-GB"/>
+        </w:rPr>
+        <w:t>VideoPlayer</w:t>
+      </w:r>
+      <w:proofErr w:type="spellEnd"/>
+      <w:r>
+        <w:rPr>
+          <w:b/>
+          <w:lang w:val="en-GB"/>
+        </w:rPr>
+        <w:t xml:space="preserve"> Component</w:t>
+      </w:r>
+      <w:r>
+        <w:rPr>
+          <w:b/>
+          <w:lang w:val="en-GB"/>
+        </w:rPr>
+        <w:t xml:space="preserve">. </w:t>
+      </w:r>
+      <w:r>
+        <w:rPr>
+          <w:lang w:val="en-GB"/>
+        </w:rPr>
+        <w:t xml:space="preserve">Since the normal vectors of the sphere were pointing out, we had to create a shader that inverted the normal vectors, we simply copied the code provided in the Project Assignment and pasted it in the </w:t>
+      </w:r>
+      <w:r>
+        <w:rPr>
+          <w:b/>
+          <w:lang w:val="en-GB"/>
+        </w:rPr>
+        <w:t>Shader Component</w:t>
+      </w:r>
+      <w:r>
+        <w:rPr>
+          <w:lang w:val="en-GB"/>
+        </w:rPr>
+        <w:t xml:space="preserve">. </w:t>
+      </w:r>
+      <w:proofErr w:type="gramStart"/>
+      <w:r>
+        <w:rPr>
+          <w:lang w:val="en-GB"/>
+        </w:rPr>
+        <w:t>Finally</w:t>
+      </w:r>
+      <w:proofErr w:type="gramEnd"/>
+      <w:r>
+        <w:rPr>
+          <w:lang w:val="en-GB"/>
+        </w:rPr>
+        <w:t xml:space="preserve"> we added the shader to our sphere.</w:t>
+      </w:r>
+    </w:p>
+    <w:p>
+      <w:pPr>
+        <w:tabs>
+          <w:tab w:val="left" w:pos="2865"/>
+        </w:tabs>
+        <w:spacing w:before="120" w:line="360" w:lineRule="auto"/>
+        <w:contextualSpacing w:val="0"/>
+        <w:jc w:val="both"/>
+        <w:rPr>
+          <w:lang w:val="en-GB"/>
+        </w:rPr>
+      </w:pPr>
+      <w:r>
+        <w:rPr>
+          <w:lang w:val="en-GB"/>
+        </w:rPr>
+        <w:t xml:space="preserve">Given the simplicity of the project, the biggest challenge we had was build the app and running it on the phone. We managed to get it working on the iPhone. It took a while, quite more complicated then on Android, but it runs well. We tried to run it on Android, but </w:t>
+      </w:r>
+      <w:r>
+        <w:rPr>
+          <w:lang w:val="en-GB"/>
+        </w:rPr>
+        <w:t>apparently,</w:t>
+      </w:r>
+      <w:r>
+        <w:rPr>
+          <w:lang w:val="en-GB"/>
+        </w:rPr>
+        <w:t xml:space="preserve"> we need to install the Google Cardboard App and it doesn’t install on phones that don’t have a gyroscope, which both Android phones in our group don’t have.</w:t>
+      </w:r>
       <w:bookmarkStart w:id="0" w:name="_GoBack"/>
       <w:bookmarkEnd w:id="0"/>
     </w:p>

</xml_diff>